<commit_message>
add: add button event
</commit_message>
<xml_diff>
--- a/文档/开发日记.docx
+++ b/文档/开发日记.docx
@@ -23,11 +23,6 @@
       </w:r>
     </w:p>
     <w:p>
-      <w:pPr>
-        <w:rPr>
-          <w:rFonts w:hint="eastAsia"/>
-        </w:rPr>
-      </w:pPr>
       <w:r>
         <w:rPr>
           <w:rFonts w:hint="eastAsia"/>
@@ -48,6 +43,12 @@
           <w:rFonts w:hint="eastAsia"/>
         </w:rPr>
         <w:t>主要原因是找不到工作，打算写个游戏，丰富简历，最后决定写个自传，顺便自嘲</w:t>
+      </w:r>
+      <w:r>
+        <w:rPr>
+          <w:rFonts w:hint="eastAsia"/>
+        </w:rPr>
+        <w:t>。</w:t>
       </w:r>
     </w:p>
     <w:p>
@@ -111,7 +112,21 @@
         <w:rPr>
           <w:rFonts w:hint="eastAsia"/>
         </w:rPr>
-        <w:t>建立git仓库，使用工具sourcetree管理，初步划分目录</w:t>
+        <w:t>建立git仓库，使用工具</w:t>
+      </w:r>
+      <w:proofErr w:type="spellStart"/>
+      <w:r>
+        <w:rPr>
+          <w:rFonts w:hint="eastAsia"/>
+        </w:rPr>
+        <w:t>sourcetree</w:t>
+      </w:r>
+      <w:proofErr w:type="spellEnd"/>
+      <w:r>
+        <w:rPr>
+          <w:rFonts w:hint="eastAsia"/>
+        </w:rPr>
+        <w:t>管理，初步划分目录</w:t>
       </w:r>
       <w:r>
         <w:rPr>
@@ -156,6 +171,32 @@
       </w:r>
       <w:r>
         <w:t xml:space="preserve"> </w:t>
+      </w:r>
+      <w:r>
+        <w:rPr>
+          <w:rFonts w:hint="eastAsia"/>
+        </w:rPr>
+        <w:t>今天怎么也得把登录界面整好，然后淡入</w:t>
+      </w:r>
+      <w:proofErr w:type="gramStart"/>
+      <w:r>
+        <w:rPr>
+          <w:rFonts w:hint="eastAsia"/>
+        </w:rPr>
+        <w:t>淡出黑场</w:t>
+      </w:r>
+      <w:proofErr w:type="gramEnd"/>
+      <w:r>
+        <w:rPr>
+          <w:rFonts w:hint="eastAsia"/>
+        </w:rPr>
+        <w:t>转场，然后设计下一场场景</w:t>
+      </w:r>
+      <w:r>
+        <w:rPr>
+          <w:rFonts w:hint="eastAsia"/>
+        </w:rPr>
+        <w:t>。</w:t>
       </w:r>
     </w:p>
     <w:sectPr>

</xml_diff>

<commit_message>
add: add new player art, new player prefab, update doc
</commit_message>
<xml_diff>
--- a/文档/开发日记.docx
+++ b/文档/开发日记.docx
@@ -118,7 +118,21 @@
         <w:rPr>
           <w:rFonts w:hint="eastAsia"/>
         </w:rPr>
-        <w:t>建立git仓库，使用工具sourcetree管理，初步划分目录</w:t>
+        <w:t>建立git仓库，使用工具</w:t>
+      </w:r>
+      <w:proofErr w:type="spellStart"/>
+      <w:r>
+        <w:rPr>
+          <w:rFonts w:hint="eastAsia"/>
+        </w:rPr>
+        <w:t>sourcetree</w:t>
+      </w:r>
+      <w:proofErr w:type="spellEnd"/>
+      <w:r>
+        <w:rPr>
+          <w:rFonts w:hint="eastAsia"/>
+        </w:rPr>
+        <w:t>管理，初步划分目录</w:t>
       </w:r>
       <w:r>
         <w:rPr>
@@ -128,6 +142,21 @@
       </w:r>
     </w:p>
     <w:p/>
+    <w:p>
+      <w:r>
+        <w:rPr>
+          <w:rFonts w:hint="eastAsia"/>
+          <w:highlight w:val="yellow"/>
+        </w:rPr>
+        <w:t>展现技能：</w:t>
+      </w:r>
+      <w:r>
+        <w:rPr>
+          <w:highlight w:val="yellow"/>
+        </w:rPr>
+        <w:t>git</w:t>
+      </w:r>
+    </w:p>
     <w:p/>
     <w:p>
       <w:r>
@@ -178,7 +207,21 @@
         <w:rPr>
           <w:rFonts w:hint="eastAsia"/>
         </w:rPr>
-        <w:t>淡入淡出黑场转场，</w:t>
+        <w:t>淡入</w:t>
+      </w:r>
+      <w:proofErr w:type="gramStart"/>
+      <w:r>
+        <w:rPr>
+          <w:rFonts w:hint="eastAsia"/>
+        </w:rPr>
+        <w:t>淡出黑场</w:t>
+      </w:r>
+      <w:proofErr w:type="gramEnd"/>
+      <w:r>
+        <w:rPr>
+          <w:rFonts w:hint="eastAsia"/>
+        </w:rPr>
+        <w:t>转场，</w:t>
       </w:r>
       <w:r>
         <w:rPr>
@@ -231,15 +274,20 @@
           <w:numId w:val="2"/>
         </w:numPr>
         <w:ind w:firstLineChars="0"/>
-        <w:rPr>
-          <w:rFonts w:hint="eastAsia"/>
-        </w:rPr>
-      </w:pPr>
-      <w:r>
-        <w:rPr>
-          <w:rFonts w:hint="eastAsia"/>
-        </w:rPr>
-        <w:t>安卓真机测试，除视频播放</w:t>
+      </w:pPr>
+      <w:proofErr w:type="gramStart"/>
+      <w:r>
+        <w:rPr>
+          <w:rFonts w:hint="eastAsia"/>
+        </w:rPr>
+        <w:t>安卓真</w:t>
+      </w:r>
+      <w:proofErr w:type="gramEnd"/>
+      <w:r>
+        <w:rPr>
+          <w:rFonts w:hint="eastAsia"/>
+        </w:rPr>
+        <w:t>机测试，除视频播放</w:t>
       </w:r>
       <w:r>
         <w:rPr>
@@ -253,6 +301,621 @@
         </w:rPr>
         <w:t>外功能无问题。</w:t>
       </w:r>
+    </w:p>
+    <w:p/>
+    <w:p>
+      <w:r>
+        <w:rPr>
+          <w:rFonts w:hint="eastAsia"/>
+          <w:highlight w:val="yellow"/>
+        </w:rPr>
+        <w:t>展现技能：</w:t>
+      </w:r>
+      <w:proofErr w:type="spellStart"/>
+      <w:r>
+        <w:rPr>
+          <w:rFonts w:hint="eastAsia"/>
+          <w:highlight w:val="yellow"/>
+        </w:rPr>
+        <w:t>ps</w:t>
+      </w:r>
+      <w:proofErr w:type="spellEnd"/>
+      <w:r>
+        <w:rPr>
+          <w:rFonts w:hint="eastAsia"/>
+          <w:highlight w:val="yellow"/>
+        </w:rPr>
+        <w:t>，pr，</w:t>
+      </w:r>
+      <w:proofErr w:type="spellStart"/>
+      <w:r>
+        <w:rPr>
+          <w:rFonts w:hint="eastAsia"/>
+          <w:highlight w:val="yellow"/>
+        </w:rPr>
+        <w:t>ugui</w:t>
+      </w:r>
+      <w:proofErr w:type="spellEnd"/>
+    </w:p>
+    <w:p/>
+    <w:p>
+      <w:r>
+        <w:rPr>
+          <w:rFonts w:hint="eastAsia"/>
+        </w:rPr>
+        <w:t>2</w:t>
+      </w:r>
+      <w:r>
+        <w:t>023</w:t>
+      </w:r>
+      <w:r>
+        <w:rPr>
+          <w:rFonts w:hint="eastAsia"/>
+        </w:rPr>
+        <w:t>/</w:t>
+      </w:r>
+      <w:r>
+        <w:t>02/26</w:t>
+      </w:r>
+    </w:p>
+    <w:p>
+      <w:r>
+        <w:rPr>
+          <w:rFonts w:hint="eastAsia"/>
+        </w:rPr>
+        <w:t>随记:</w:t>
+      </w:r>
+      <w:r>
+        <w:t xml:space="preserve"> </w:t>
+      </w:r>
+      <w:r>
+        <w:rPr>
+          <w:rFonts w:hint="eastAsia"/>
+        </w:rPr>
+        <w:t>使用</w:t>
+      </w:r>
+      <w:proofErr w:type="spellStart"/>
+      <w:r>
+        <w:rPr>
+          <w:rFonts w:hint="eastAsia"/>
+        </w:rPr>
+        <w:t>avpro</w:t>
+      </w:r>
+      <w:proofErr w:type="spellEnd"/>
+      <w:r>
+        <w:rPr>
+          <w:rFonts w:hint="eastAsia"/>
+        </w:rPr>
+        <w:t>插件</w:t>
+      </w:r>
+      <w:r>
+        <w:rPr>
+          <w:rFonts w:hint="eastAsia"/>
+        </w:rPr>
+        <w:t>播放视频</w:t>
+      </w:r>
+      <w:r>
+        <w:rPr>
+          <w:rFonts w:hint="eastAsia"/>
+        </w:rPr>
+        <w:t>发现有水印，</w:t>
+      </w:r>
+      <w:proofErr w:type="gramStart"/>
+      <w:r>
+        <w:rPr>
+          <w:rFonts w:hint="eastAsia"/>
+        </w:rPr>
+        <w:t>遂研究</w:t>
+      </w:r>
+      <w:proofErr w:type="gramEnd"/>
+      <w:r>
+        <w:rPr>
+          <w:rFonts w:hint="eastAsia"/>
+        </w:rPr>
+        <w:t>unity方法播，然，使用</w:t>
+      </w:r>
+      <w:proofErr w:type="spellStart"/>
+      <w:r>
+        <w:rPr>
+          <w:rFonts w:hint="eastAsia"/>
+        </w:rPr>
+        <w:t>videoplayer</w:t>
+      </w:r>
+      <w:proofErr w:type="spellEnd"/>
+      <w:r>
+        <w:rPr>
+          <w:rFonts w:hint="eastAsia"/>
+        </w:rPr>
+        <w:t>重新打包</w:t>
+      </w:r>
+      <w:proofErr w:type="gramStart"/>
+      <w:r>
+        <w:rPr>
+          <w:rFonts w:hint="eastAsia"/>
+        </w:rPr>
+        <w:t>后安卓</w:t>
+      </w:r>
+      <w:proofErr w:type="gramEnd"/>
+      <w:r>
+        <w:rPr>
+          <w:rFonts w:hint="eastAsia"/>
+        </w:rPr>
+        <w:t>机上可以出现视频了，发现</w:t>
+      </w:r>
+      <w:proofErr w:type="gramStart"/>
+      <w:r>
+        <w:rPr>
+          <w:rFonts w:hint="eastAsia"/>
+        </w:rPr>
+        <w:t>和之前</w:t>
+      </w:r>
+      <w:proofErr w:type="gramEnd"/>
+      <w:r>
+        <w:rPr>
+          <w:rFonts w:hint="eastAsia"/>
+        </w:rPr>
+        <w:t>主要</w:t>
+      </w:r>
+      <w:r>
+        <w:rPr>
+          <w:rFonts w:hint="eastAsia"/>
+        </w:rPr>
+        <w:t>多了</w:t>
+      </w:r>
+      <w:proofErr w:type="spellStart"/>
+      <w:r>
+        <w:rPr>
+          <w:rFonts w:hint="eastAsia"/>
+        </w:rPr>
+        <w:t>projectSetting</w:t>
+      </w:r>
+      <w:proofErr w:type="spellEnd"/>
+      <w:r>
+        <w:rPr>
+          <w:rFonts w:hint="eastAsia"/>
+        </w:rPr>
+        <w:t>和package文件夹，日后研究研究</w:t>
+      </w:r>
+      <w:r>
+        <w:rPr>
+          <w:rFonts w:hint="eastAsia"/>
+        </w:rPr>
+        <w:t>。</w:t>
+      </w:r>
+    </w:p>
+    <w:p>
+      <w:r>
+        <w:rPr>
+          <w:rFonts w:hint="eastAsia"/>
+        </w:rPr>
+        <w:t>已完成：</w:t>
+      </w:r>
+    </w:p>
+    <w:p>
+      <w:pPr>
+        <w:pStyle w:val="a5"/>
+        <w:numPr>
+          <w:ilvl w:val="0"/>
+          <w:numId w:val="3"/>
+        </w:numPr>
+        <w:ind w:firstLineChars="0"/>
+      </w:pPr>
+      <w:r>
+        <w:rPr>
+          <w:rFonts w:hint="eastAsia"/>
+        </w:rPr>
+        <w:t>学习使用了</w:t>
+      </w:r>
+      <w:proofErr w:type="spellStart"/>
+      <w:r>
+        <w:rPr>
+          <w:rFonts w:hint="eastAsia"/>
+        </w:rPr>
+        <w:t>avpro</w:t>
+      </w:r>
+      <w:proofErr w:type="spellEnd"/>
+      <w:r>
+        <w:rPr>
+          <w:rFonts w:hint="eastAsia"/>
+        </w:rPr>
+        <w:t>的</w:t>
+      </w:r>
+      <w:proofErr w:type="spellStart"/>
+      <w:r>
+        <w:rPr>
+          <w:rFonts w:hint="eastAsia"/>
+        </w:rPr>
+        <w:t>api</w:t>
+      </w:r>
+      <w:proofErr w:type="spellEnd"/>
+      <w:r>
+        <w:rPr>
+          <w:rFonts w:hint="eastAsia"/>
+        </w:rPr>
+        <w:t>，意外解决</w:t>
+      </w:r>
+      <w:proofErr w:type="spellStart"/>
+      <w:r>
+        <w:rPr>
+          <w:rFonts w:hint="eastAsia"/>
+        </w:rPr>
+        <w:t>videoplayer</w:t>
+      </w:r>
+      <w:proofErr w:type="spellEnd"/>
+      <w:r>
+        <w:rPr>
+          <w:rFonts w:hint="eastAsia"/>
+        </w:rPr>
+        <w:t>播放</w:t>
+      </w:r>
+      <w:r>
+        <w:rPr>
+          <w:rFonts w:hint="eastAsia"/>
+        </w:rPr>
+        <w:t>视频</w:t>
+      </w:r>
+      <w:proofErr w:type="gramStart"/>
+      <w:r>
+        <w:rPr>
+          <w:rFonts w:hint="eastAsia"/>
+        </w:rPr>
+        <w:t>在安卓机上</w:t>
+      </w:r>
+      <w:proofErr w:type="gramEnd"/>
+      <w:r>
+        <w:rPr>
+          <w:rFonts w:hint="eastAsia"/>
+        </w:rPr>
+        <w:t>黑屏</w:t>
+      </w:r>
+      <w:r>
+        <w:rPr>
+          <w:rFonts w:hint="eastAsia"/>
+        </w:rPr>
+        <w:t>问题</w:t>
+      </w:r>
+    </w:p>
+    <w:p>
+      <w:pPr>
+        <w:pStyle w:val="a5"/>
+        <w:numPr>
+          <w:ilvl w:val="0"/>
+          <w:numId w:val="3"/>
+        </w:numPr>
+        <w:ind w:firstLineChars="0"/>
+      </w:pPr>
+      <w:r>
+        <w:rPr>
+          <w:rFonts w:hint="eastAsia"/>
+        </w:rPr>
+        <w:t>主角的绘制</w:t>
+      </w:r>
+      <w:r>
+        <w:rPr>
+          <w:rFonts w:hint="eastAsia"/>
+        </w:rPr>
+        <w:t>及裁剪</w:t>
+      </w:r>
+      <w:r>
+        <w:rPr>
+          <w:rFonts w:hint="eastAsia"/>
+        </w:rPr>
+        <w:t>完成</w:t>
+      </w:r>
+    </w:p>
+    <w:p/>
+    <w:p>
+      <w:pPr>
+        <w:ind w:left="1050" w:hangingChars="500" w:hanging="1050"/>
+      </w:pPr>
+      <w:r>
+        <w:rPr>
+          <w:rFonts w:hint="eastAsia"/>
+          <w:highlight w:val="yellow"/>
+        </w:rPr>
+        <w:t>展现技能：</w:t>
+      </w:r>
+      <w:r>
+        <w:rPr>
+          <w:rFonts w:hint="eastAsia"/>
+          <w:highlight w:val="yellow"/>
+        </w:rPr>
+        <w:t>插件学习使用能力（</w:t>
+      </w:r>
+      <w:proofErr w:type="spellStart"/>
+      <w:r>
+        <w:rPr>
+          <w:rFonts w:hint="eastAsia"/>
+          <w:highlight w:val="yellow"/>
+        </w:rPr>
+        <w:t>AVProVideo</w:t>
+      </w:r>
+      <w:proofErr w:type="spellEnd"/>
+      <w:r>
+        <w:rPr>
+          <w:rFonts w:hint="eastAsia"/>
+          <w:highlight w:val="yellow"/>
+        </w:rPr>
+        <w:t>）</w:t>
+      </w:r>
+    </w:p>
+    <w:p>
+      <w:pPr>
+        <w:ind w:left="1050" w:hangingChars="500" w:hanging="1050"/>
+      </w:pPr>
+    </w:p>
+    <w:p>
+      <w:r>
+        <w:rPr>
+          <w:rFonts w:hint="eastAsia"/>
+        </w:rPr>
+        <w:t>2</w:t>
+      </w:r>
+      <w:r>
+        <w:t>023</w:t>
+      </w:r>
+      <w:r>
+        <w:rPr>
+          <w:rFonts w:hint="eastAsia"/>
+        </w:rPr>
+        <w:t>/</w:t>
+      </w:r>
+      <w:r>
+        <w:t>02/27</w:t>
+      </w:r>
+    </w:p>
+    <w:p>
+      <w:r>
+        <w:rPr>
+          <w:rFonts w:hint="eastAsia"/>
+        </w:rPr>
+        <w:t>随记:</w:t>
+      </w:r>
+      <w:r>
+        <w:t xml:space="preserve"> </w:t>
+      </w:r>
+      <w:r>
+        <w:rPr>
+          <w:rFonts w:hint="eastAsia"/>
+        </w:rPr>
+        <w:t>给“钱小隆”绑定骨骼，学习参考b站视频及网上相关介绍</w:t>
+      </w:r>
+      <w:r>
+        <w:rPr>
+          <w:rFonts w:hint="eastAsia"/>
+        </w:rPr>
+        <w:t>，制作“钱小隆”基础动画（走、跑、跳）</w:t>
+      </w:r>
+      <w:r>
+        <w:rPr>
+          <w:rFonts w:hint="eastAsia"/>
+        </w:rPr>
+        <w:t>，实现代码控制</w:t>
+      </w:r>
+      <w:r>
+        <w:rPr>
+          <w:rFonts w:hint="eastAsia"/>
+        </w:rPr>
+        <w:t>，加入</w:t>
+      </w:r>
+      <w:r>
+        <w:rPr>
+          <w:rFonts w:hint="eastAsia"/>
+        </w:rPr>
+        <w:t>unity商店里免费的</w:t>
+      </w:r>
+      <w:proofErr w:type="spellStart"/>
+      <w:r>
+        <w:rPr>
+          <w:rFonts w:hint="eastAsia"/>
+        </w:rPr>
+        <w:t>JoyStick</w:t>
+      </w:r>
+      <w:proofErr w:type="spellEnd"/>
+      <w:r>
+        <w:t xml:space="preserve"> </w:t>
+      </w:r>
+      <w:r>
+        <w:rPr>
+          <w:rFonts w:hint="eastAsia"/>
+        </w:rPr>
+        <w:t>Pack插件</w:t>
+      </w:r>
+      <w:r>
+        <w:rPr>
+          <w:rFonts w:hint="eastAsia"/>
+        </w:rPr>
+        <w:t>做摇杆</w:t>
+      </w:r>
+      <w:r>
+        <w:rPr>
+          <w:rFonts w:hint="eastAsia"/>
+        </w:rPr>
+        <w:t>。</w:t>
+      </w:r>
+    </w:p>
+    <w:p>
+      <w:pPr>
+        <w:rPr>
+          <w:rFonts w:hint="eastAsia"/>
+        </w:rPr>
+      </w:pPr>
+    </w:p>
+    <w:p>
+      <w:r>
+        <w:rPr>
+          <w:rFonts w:hint="eastAsia"/>
+        </w:rPr>
+        <w:t>根据朋友的体验意见，修改“钱小隆”美术图片，</w:t>
+      </w:r>
+      <w:r>
+        <w:rPr>
+          <w:rFonts w:hint="eastAsia"/>
+        </w:rPr>
+        <w:t>使其看起来更正常</w:t>
+      </w:r>
+      <w:r>
+        <w:rPr>
+          <w:rFonts w:hint="eastAsia"/>
+        </w:rPr>
+        <w:t>。</w:t>
+      </w:r>
+      <w:r>
+        <w:rPr>
+          <w:rFonts w:hint="eastAsia"/>
+        </w:rPr>
+        <w:t>美术效果动画效果一直不好，导致不断重做图片消耗时间，个人认为经验不足，算正常学习成本。</w:t>
+      </w:r>
+    </w:p>
+    <w:p/>
+    <w:p>
+      <w:pPr>
+        <w:rPr>
+          <w:rFonts w:hint="eastAsia"/>
+        </w:rPr>
+      </w:pPr>
+      <w:r>
+        <w:rPr>
+          <w:rFonts w:hint="eastAsia"/>
+        </w:rPr>
+        <w:t>对于人物朝左朝右走动画的配置，</w:t>
+      </w:r>
+    </w:p>
+    <w:p/>
+    <w:p/>
+    <w:p/>
+    <w:p/>
+    <w:p/>
+    <w:p/>
+    <w:p/>
+    <w:p>
+      <w:pPr>
+        <w:rPr>
+          <w:rFonts w:hint="eastAsia"/>
+        </w:rPr>
+      </w:pPr>
+    </w:p>
+    <w:p>
+      <w:r>
+        <w:rPr>
+          <w:rFonts w:hint="eastAsia"/>
+        </w:rPr>
+        <w:lastRenderedPageBreak/>
+        <w:t>人物走路参考明日方舟人物</w:t>
+      </w:r>
+    </w:p>
+    <w:p>
+      <w:pPr>
+        <w:jc w:val="left"/>
+      </w:pPr>
+      <w:r>
+        <w:rPr>
+          <w:noProof/>
+        </w:rPr>
+        <w:drawing>
+          <wp:inline distT="0" distB="0" distL="0" distR="0" wp14:anchorId="2F7012DC" wp14:editId="1AF27B99">
+            <wp:extent cx="4267200" cy="1991771"/>
+            <wp:effectExtent l="0" t="0" r="0" b="8890"/>
+            <wp:docPr id="1" name="图片 1"/>
+            <wp:cNvGraphicFramePr>
+              <a:graphicFrameLocks xmlns:a="http://schemas.openxmlformats.org/drawingml/2006/main" noChangeAspect="1"/>
+            </wp:cNvGraphicFramePr>
+            <a:graphic xmlns:a="http://schemas.openxmlformats.org/drawingml/2006/main">
+              <a:graphicData uri="http://schemas.openxmlformats.org/drawingml/2006/picture">
+                <pic:pic xmlns:pic="http://schemas.openxmlformats.org/drawingml/2006/picture">
+                  <pic:nvPicPr>
+                    <pic:cNvPr id="0" name="Picture 1"/>
+                    <pic:cNvPicPr>
+                      <a:picLocks noChangeAspect="1" noChangeArrowheads="1"/>
+                    </pic:cNvPicPr>
+                  </pic:nvPicPr>
+                  <pic:blipFill>
+                    <a:blip r:embed="rId5" cstate="print">
+                      <a:extLst>
+                        <a:ext uri="{28A0092B-C50C-407E-A947-70E740481C1C}">
+                          <a14:useLocalDpi xmlns:a14="http://schemas.microsoft.com/office/drawing/2010/main" val="0"/>
+                        </a:ext>
+                      </a:extLst>
+                    </a:blip>
+                    <a:srcRect/>
+                    <a:stretch>
+                      <a:fillRect/>
+                    </a:stretch>
+                  </pic:blipFill>
+                  <pic:spPr bwMode="auto">
+                    <a:xfrm>
+                      <a:off x="0" y="0"/>
+                      <a:ext cx="4281568" cy="1998477"/>
+                    </a:xfrm>
+                    <a:prstGeom prst="rect">
+                      <a:avLst/>
+                    </a:prstGeom>
+                    <a:noFill/>
+                    <a:ln>
+                      <a:noFill/>
+                    </a:ln>
+                  </pic:spPr>
+                </pic:pic>
+              </a:graphicData>
+            </a:graphic>
+          </wp:inline>
+        </w:drawing>
+      </w:r>
+    </w:p>
+    <w:p>
+      <w:pPr>
+        <w:rPr>
+          <w:highlight w:val="yellow"/>
+        </w:rPr>
+      </w:pPr>
+      <w:r>
+        <w:rPr>
+          <w:rFonts w:hint="eastAsia"/>
+        </w:rPr>
+        <w:t>已完成：</w:t>
+      </w:r>
+    </w:p>
+    <w:p>
+      <w:pPr>
+        <w:rPr>
+          <w:highlight w:val="yellow"/>
+        </w:rPr>
+      </w:pPr>
+    </w:p>
+    <w:p>
+      <w:r>
+        <w:rPr>
+          <w:rFonts w:hint="eastAsia"/>
+          <w:highlight w:val="yellow"/>
+        </w:rPr>
+        <w:t>展现能力：</w:t>
+      </w:r>
+      <w:r>
+        <w:rPr>
+          <w:rFonts w:hint="eastAsia"/>
+          <w:highlight w:val="yellow"/>
+        </w:rPr>
+        <w:t>2d骨骼绑定，2d动画制作（Animator、</w:t>
+      </w:r>
+      <w:r>
+        <w:rPr>
+          <w:rFonts w:hint="eastAsia"/>
+          <w:highlight w:val="yellow"/>
+        </w:rPr>
+        <w:t>动画</w:t>
+      </w:r>
+      <w:r>
+        <w:rPr>
+          <w:rFonts w:hint="eastAsia"/>
+          <w:highlight w:val="yellow"/>
+        </w:rPr>
+        <w:t>状态机，混合树）</w:t>
+      </w:r>
+    </w:p>
+    <w:p>
+      <w:pPr>
+        <w:ind w:left="1050" w:hangingChars="500" w:hanging="1050"/>
+      </w:pPr>
     </w:p>
     <w:sectPr>
       <w:pgSz w:w="11906" w:h="16838"/>
@@ -444,11 +1107,103 @@
       </w:pPr>
     </w:lvl>
   </w:abstractNum>
+  <w:abstractNum w:abstractNumId="2" w15:restartNumberingAfterBreak="0">
+    <w:nsid w:val="4CE647F4"/>
+    <w:multiLevelType w:val="hybridMultilevel"/>
+    <w:tmpl w:val="7C0A1F04"/>
+    <w:lvl w:ilvl="0" w:tplc="42A28B10">
+      <w:start w:val="1"/>
+      <w:numFmt w:val="decimal"/>
+      <w:lvlText w:val="%1."/>
+      <w:lvlJc w:val="left"/>
+      <w:pPr>
+        <w:ind w:left="360" w:hanging="360"/>
+      </w:pPr>
+      <w:rPr>
+        <w:rFonts w:hint="default"/>
+      </w:rPr>
+    </w:lvl>
+    <w:lvl w:ilvl="1" w:tplc="04090019" w:tentative="1">
+      <w:start w:val="1"/>
+      <w:numFmt w:val="lowerLetter"/>
+      <w:lvlText w:val="%2)"/>
+      <w:lvlJc w:val="left"/>
+      <w:pPr>
+        <w:ind w:left="840" w:hanging="420"/>
+      </w:pPr>
+    </w:lvl>
+    <w:lvl w:ilvl="2" w:tplc="0409001B" w:tentative="1">
+      <w:start w:val="1"/>
+      <w:numFmt w:val="lowerRoman"/>
+      <w:lvlText w:val="%3."/>
+      <w:lvlJc w:val="right"/>
+      <w:pPr>
+        <w:ind w:left="1260" w:hanging="420"/>
+      </w:pPr>
+    </w:lvl>
+    <w:lvl w:ilvl="3" w:tplc="0409000F" w:tentative="1">
+      <w:start w:val="1"/>
+      <w:numFmt w:val="decimal"/>
+      <w:lvlText w:val="%4."/>
+      <w:lvlJc w:val="left"/>
+      <w:pPr>
+        <w:ind w:left="1680" w:hanging="420"/>
+      </w:pPr>
+    </w:lvl>
+    <w:lvl w:ilvl="4" w:tplc="04090019" w:tentative="1">
+      <w:start w:val="1"/>
+      <w:numFmt w:val="lowerLetter"/>
+      <w:lvlText w:val="%5)"/>
+      <w:lvlJc w:val="left"/>
+      <w:pPr>
+        <w:ind w:left="2100" w:hanging="420"/>
+      </w:pPr>
+    </w:lvl>
+    <w:lvl w:ilvl="5" w:tplc="0409001B" w:tentative="1">
+      <w:start w:val="1"/>
+      <w:numFmt w:val="lowerRoman"/>
+      <w:lvlText w:val="%6."/>
+      <w:lvlJc w:val="right"/>
+      <w:pPr>
+        <w:ind w:left="2520" w:hanging="420"/>
+      </w:pPr>
+    </w:lvl>
+    <w:lvl w:ilvl="6" w:tplc="0409000F" w:tentative="1">
+      <w:start w:val="1"/>
+      <w:numFmt w:val="decimal"/>
+      <w:lvlText w:val="%7."/>
+      <w:lvlJc w:val="left"/>
+      <w:pPr>
+        <w:ind w:left="2940" w:hanging="420"/>
+      </w:pPr>
+    </w:lvl>
+    <w:lvl w:ilvl="7" w:tplc="04090019" w:tentative="1">
+      <w:start w:val="1"/>
+      <w:numFmt w:val="lowerLetter"/>
+      <w:lvlText w:val="%8)"/>
+      <w:lvlJc w:val="left"/>
+      <w:pPr>
+        <w:ind w:left="3360" w:hanging="420"/>
+      </w:pPr>
+    </w:lvl>
+    <w:lvl w:ilvl="8" w:tplc="0409001B" w:tentative="1">
+      <w:start w:val="1"/>
+      <w:numFmt w:val="lowerRoman"/>
+      <w:lvlText w:val="%9."/>
+      <w:lvlJc w:val="right"/>
+      <w:pPr>
+        <w:ind w:left="3780" w:hanging="420"/>
+      </w:pPr>
+    </w:lvl>
+  </w:abstractNum>
   <w:num w:numId="1" w16cid:durableId="1234700829">
     <w:abstractNumId w:val="0"/>
   </w:num>
   <w:num w:numId="2" w16cid:durableId="136840926">
     <w:abstractNumId w:val="1"/>
+  </w:num>
+  <w:num w:numId="3" w16cid:durableId="1082067969">
+    <w:abstractNumId w:val="2"/>
   </w:num>
 </w:numbering>
 </file>

</xml_diff>

<commit_message>
fix: change main player animator
</commit_message>
<xml_diff>
--- a/文档/开发日记.docx
+++ b/文档/开发日记.docx
@@ -118,21 +118,7 @@
         <w:rPr>
           <w:rFonts w:hint="eastAsia"/>
         </w:rPr>
-        <w:t>建立git仓库，使用工具</w:t>
-      </w:r>
-      <w:proofErr w:type="spellStart"/>
-      <w:r>
-        <w:rPr>
-          <w:rFonts w:hint="eastAsia"/>
-        </w:rPr>
-        <w:t>sourcetree</w:t>
-      </w:r>
-      <w:proofErr w:type="spellEnd"/>
-      <w:r>
-        <w:rPr>
-          <w:rFonts w:hint="eastAsia"/>
-        </w:rPr>
-        <w:t>管理，初步划分目录</w:t>
+        <w:t>建立git仓库，使用工具sourcetree管理，初步划分目录</w:t>
       </w:r>
       <w:r>
         <w:rPr>
@@ -207,21 +193,7 @@
         <w:rPr>
           <w:rFonts w:hint="eastAsia"/>
         </w:rPr>
-        <w:t>淡入</w:t>
-      </w:r>
-      <w:proofErr w:type="gramStart"/>
-      <w:r>
-        <w:rPr>
-          <w:rFonts w:hint="eastAsia"/>
-        </w:rPr>
-        <w:t>淡出黑场</w:t>
-      </w:r>
-      <w:proofErr w:type="gramEnd"/>
-      <w:r>
-        <w:rPr>
-          <w:rFonts w:hint="eastAsia"/>
-        </w:rPr>
-        <w:t>转场，</w:t>
+        <w:t>淡入淡出黑场转场，</w:t>
       </w:r>
       <w:r>
         <w:rPr>
@@ -275,19 +247,11 @@
         </w:numPr>
         <w:ind w:firstLineChars="0"/>
       </w:pPr>
-      <w:proofErr w:type="gramStart"/>
-      <w:r>
-        <w:rPr>
-          <w:rFonts w:hint="eastAsia"/>
-        </w:rPr>
-        <w:t>安卓真</w:t>
-      </w:r>
-      <w:proofErr w:type="gramEnd"/>
-      <w:r>
-        <w:rPr>
-          <w:rFonts w:hint="eastAsia"/>
-        </w:rPr>
-        <w:t>机测试，除视频播放</w:t>
+      <w:r>
+        <w:rPr>
+          <w:rFonts w:hint="eastAsia"/>
+        </w:rPr>
+        <w:t>安卓真机测试，除视频播放</w:t>
       </w:r>
       <w:r>
         <w:rPr>
@@ -309,33 +273,15 @@
           <w:rFonts w:hint="eastAsia"/>
           <w:highlight w:val="yellow"/>
         </w:rPr>
-        <w:t>展现技能：</w:t>
-      </w:r>
-      <w:proofErr w:type="spellStart"/>
+        <w:t>展现技能：ps，pr，</w:t>
+      </w:r>
       <w:r>
         <w:rPr>
           <w:rFonts w:hint="eastAsia"/>
           <w:highlight w:val="yellow"/>
         </w:rPr>
-        <w:t>ps</w:t>
-      </w:r>
-      <w:proofErr w:type="spellEnd"/>
-      <w:r>
-        <w:rPr>
-          <w:rFonts w:hint="eastAsia"/>
-          <w:highlight w:val="yellow"/>
-        </w:rPr>
-        <w:t>，pr，</w:t>
-      </w:r>
-      <w:proofErr w:type="spellStart"/>
-      <w:r>
-        <w:rPr>
-          <w:rFonts w:hint="eastAsia"/>
-          <w:highlight w:val="yellow"/>
-        </w:rPr>
         <w:t>ugui</w:t>
       </w:r>
-      <w:proofErr w:type="spellEnd"/>
     </w:p>
     <w:p/>
     <w:p>
@@ -372,16 +318,8 @@
         <w:rPr>
           <w:rFonts w:hint="eastAsia"/>
         </w:rPr>
-        <w:t>使用</w:t>
-      </w:r>
-      <w:proofErr w:type="spellStart"/>
-      <w:r>
-        <w:rPr>
-          <w:rFonts w:hint="eastAsia"/>
-        </w:rPr>
-        <w:t>avpro</w:t>
-      </w:r>
-      <w:proofErr w:type="spellEnd"/>
+        <w:t>使用avpro</w:t>
+      </w:r>
       <w:r>
         <w:rPr>
           <w:rFonts w:hint="eastAsia"/>
@@ -398,58 +336,8 @@
         <w:rPr>
           <w:rFonts w:hint="eastAsia"/>
         </w:rPr>
-        <w:t>发现有水印，</w:t>
-      </w:r>
-      <w:proofErr w:type="gramStart"/>
-      <w:r>
-        <w:rPr>
-          <w:rFonts w:hint="eastAsia"/>
-        </w:rPr>
-        <w:t>遂研究</w:t>
-      </w:r>
-      <w:proofErr w:type="gramEnd"/>
-      <w:r>
-        <w:rPr>
-          <w:rFonts w:hint="eastAsia"/>
-        </w:rPr>
-        <w:t>unity方法播，然，使用</w:t>
-      </w:r>
-      <w:proofErr w:type="spellStart"/>
-      <w:r>
-        <w:rPr>
-          <w:rFonts w:hint="eastAsia"/>
-        </w:rPr>
-        <w:t>videoplayer</w:t>
-      </w:r>
-      <w:proofErr w:type="spellEnd"/>
-      <w:r>
-        <w:rPr>
-          <w:rFonts w:hint="eastAsia"/>
-        </w:rPr>
-        <w:t>重新打包</w:t>
-      </w:r>
-      <w:proofErr w:type="gramStart"/>
-      <w:r>
-        <w:rPr>
-          <w:rFonts w:hint="eastAsia"/>
-        </w:rPr>
-        <w:t>后安卓</w:t>
-      </w:r>
-      <w:proofErr w:type="gramEnd"/>
-      <w:r>
-        <w:rPr>
-          <w:rFonts w:hint="eastAsia"/>
-        </w:rPr>
-        <w:t>机上可以出现视频了，发现</w:t>
-      </w:r>
-      <w:proofErr w:type="gramStart"/>
-      <w:r>
-        <w:rPr>
-          <w:rFonts w:hint="eastAsia"/>
-        </w:rPr>
-        <w:t>和之前</w:t>
-      </w:r>
-      <w:proofErr w:type="gramEnd"/>
+        <w:t>发现有水印，遂研究unity方法播，然，使用videoplayer重新打包后安卓机上可以出现视频了，发现和之前</w:t>
+      </w:r>
       <w:r>
         <w:rPr>
           <w:rFonts w:hint="eastAsia"/>
@@ -460,21 +348,7 @@
         <w:rPr>
           <w:rFonts w:hint="eastAsia"/>
         </w:rPr>
-        <w:t>多了</w:t>
-      </w:r>
-      <w:proofErr w:type="spellStart"/>
-      <w:r>
-        <w:rPr>
-          <w:rFonts w:hint="eastAsia"/>
-        </w:rPr>
-        <w:t>projectSetting</w:t>
-      </w:r>
-      <w:proofErr w:type="spellEnd"/>
-      <w:r>
-        <w:rPr>
-          <w:rFonts w:hint="eastAsia"/>
-        </w:rPr>
-        <w:t>和package文件夹，日后研究研究</w:t>
+        <w:t>多了projectSetting和package文件夹，日后研究研究</w:t>
       </w:r>
       <w:r>
         <w:rPr>
@@ -504,44 +378,14 @@
         <w:rPr>
           <w:rFonts w:hint="eastAsia"/>
         </w:rPr>
-        <w:t>学习使用了</w:t>
-      </w:r>
-      <w:proofErr w:type="spellStart"/>
-      <w:r>
-        <w:rPr>
-          <w:rFonts w:hint="eastAsia"/>
-        </w:rPr>
-        <w:t>avpro</w:t>
-      </w:r>
-      <w:proofErr w:type="spellEnd"/>
-      <w:r>
-        <w:rPr>
-          <w:rFonts w:hint="eastAsia"/>
-        </w:rPr>
-        <w:t>的</w:t>
-      </w:r>
-      <w:proofErr w:type="spellStart"/>
-      <w:r>
-        <w:rPr>
-          <w:rFonts w:hint="eastAsia"/>
-        </w:rPr>
-        <w:t>api</w:t>
-      </w:r>
-      <w:proofErr w:type="spellEnd"/>
-      <w:r>
-        <w:rPr>
-          <w:rFonts w:hint="eastAsia"/>
-        </w:rPr>
-        <w:t>，意外解决</w:t>
-      </w:r>
-      <w:proofErr w:type="spellStart"/>
+        <w:t>学习使用了avpro的api，意外解决</w:t>
+      </w:r>
       <w:r>
         <w:rPr>
           <w:rFonts w:hint="eastAsia"/>
         </w:rPr>
         <w:t>videoplayer</w:t>
       </w:r>
-      <w:proofErr w:type="spellEnd"/>
       <w:r>
         <w:rPr>
           <w:rFonts w:hint="eastAsia"/>
@@ -552,16 +396,8 @@
         <w:rPr>
           <w:rFonts w:hint="eastAsia"/>
         </w:rPr>
-        <w:t>视频</w:t>
-      </w:r>
-      <w:proofErr w:type="gramStart"/>
-      <w:r>
-        <w:rPr>
-          <w:rFonts w:hint="eastAsia"/>
-        </w:rPr>
-        <w:t>在安卓机上</w:t>
-      </w:r>
-      <w:proofErr w:type="gramEnd"/>
+        <w:t>视频在安卓机上</w:t>
+      </w:r>
       <w:r>
         <w:rPr>
           <w:rFonts w:hint="eastAsia"/>
@@ -620,23 +456,7 @@
           <w:rFonts w:hint="eastAsia"/>
           <w:highlight w:val="yellow"/>
         </w:rPr>
-        <w:t>插件学习使用能力（</w:t>
-      </w:r>
-      <w:proofErr w:type="spellStart"/>
-      <w:r>
-        <w:rPr>
-          <w:rFonts w:hint="eastAsia"/>
-          <w:highlight w:val="yellow"/>
-        </w:rPr>
-        <w:t>AVProVideo</w:t>
-      </w:r>
-      <w:proofErr w:type="spellEnd"/>
-      <w:r>
-        <w:rPr>
-          <w:rFonts w:hint="eastAsia"/>
-          <w:highlight w:val="yellow"/>
-        </w:rPr>
-        <w:t>）</w:t>
+        <w:t>插件学习使用能力（AVProVideo）</w:t>
       </w:r>
     </w:p>
     <w:p>
@@ -684,13 +504,19 @@
         <w:rPr>
           <w:rFonts w:hint="eastAsia"/>
         </w:rPr>
-        <w:t>，制作“钱小隆”基础动画（走、跑、跳）</w:t>
-      </w:r>
-      <w:r>
-        <w:rPr>
-          <w:rFonts w:hint="eastAsia"/>
-        </w:rPr>
-        <w:t>，实现代码控制</w:t>
+        <w:t>，制作“钱小隆”基础动画（</w:t>
+      </w:r>
+      <w:r>
+        <w:rPr>
+          <w:rFonts w:hint="eastAsia"/>
+        </w:rPr>
+        <w:t>待机、</w:t>
+      </w:r>
+      <w:r>
+        <w:rPr>
+          <w:rFonts w:hint="eastAsia"/>
+        </w:rPr>
+        <w:t>走、跑、跳）</w:t>
       </w:r>
       <w:r>
         <w:rPr>
@@ -702,16 +528,8 @@
         <w:rPr>
           <w:rFonts w:hint="eastAsia"/>
         </w:rPr>
-        <w:t>unity商店里免费的</w:t>
-      </w:r>
-      <w:proofErr w:type="spellStart"/>
-      <w:r>
-        <w:rPr>
-          <w:rFonts w:hint="eastAsia"/>
-        </w:rPr>
-        <w:t>JoyStick</w:t>
-      </w:r>
-      <w:proofErr w:type="spellEnd"/>
+        <w:t>unity商店里免费的JoyStick</w:t>
+      </w:r>
       <w:r>
         <w:t xml:space="preserve"> </w:t>
       </w:r>
@@ -734,13 +552,7 @@
         <w:t>。</w:t>
       </w:r>
     </w:p>
-    <w:p>
-      <w:pPr>
-        <w:rPr>
-          <w:rFonts w:hint="eastAsia"/>
-        </w:rPr>
-      </w:pPr>
-    </w:p>
+    <w:p/>
     <w:p>
       <w:r>
         <w:rPr>
@@ -764,21 +576,34 @@
         <w:rPr>
           <w:rFonts w:hint="eastAsia"/>
         </w:rPr>
-        <w:t>美术效果动画效果一直不好，导致不断重做图片消耗时间，个人认为经验不足，算正常学习成本。</w:t>
+        <w:t>美术效果动画效果一直不好，导致不断重做图片消耗时间，个人认为经验不足，</w:t>
+      </w:r>
+      <w:r>
+        <w:rPr>
+          <w:rFonts w:hint="eastAsia"/>
+        </w:rPr>
+        <w:t>有</w:t>
+      </w:r>
+      <w:r>
+        <w:rPr>
+          <w:rFonts w:hint="eastAsia"/>
+        </w:rPr>
+        <w:t>学习成本。</w:t>
       </w:r>
     </w:p>
     <w:p/>
     <w:p>
-      <w:pPr>
-        <w:rPr>
-          <w:rFonts w:hint="eastAsia"/>
-        </w:rPr>
-      </w:pPr>
       <w:r>
         <w:rPr>
           <w:rFonts w:hint="eastAsia"/>
         </w:rPr>
         <w:t>对于人物朝左朝右走动画的配置，</w:t>
+      </w:r>
+      <w:r>
+        <w:rPr>
+          <w:rFonts w:hint="eastAsia"/>
+        </w:rPr>
+        <w:t>将朝左方向的动作做完后取负scale的x轴，复制一份</w:t>
       </w:r>
     </w:p>
     <w:p/>
@@ -788,13 +613,7 @@
     <w:p/>
     <w:p/>
     <w:p/>
-    <w:p>
-      <w:pPr>
-        <w:rPr>
-          <w:rFonts w:hint="eastAsia"/>
-        </w:rPr>
-      </w:pPr>
-    </w:p>
+    <w:p/>
     <w:p>
       <w:r>
         <w:rPr>
@@ -872,7 +691,25 @@
         <w:rPr>
           <w:rFonts w:hint="eastAsia"/>
         </w:rPr>
-        <w:t>已完成：</w:t>
+        <w:t>已完成</w:t>
+      </w:r>
+      <w:r>
+        <w:rPr>
+          <w:rFonts w:hint="eastAsia"/>
+        </w:rPr>
+        <w:t>：理解混合树的用法，初步制作完待机、走、跑</w:t>
+      </w:r>
+      <w:r>
+        <w:rPr>
+          <w:rFonts w:hint="eastAsia"/>
+        </w:rPr>
+        <w:t>单向</w:t>
+      </w:r>
+      <w:r>
+        <w:rPr>
+          <w:rFonts w:hint="eastAsia"/>
+        </w:rPr>
+        <w:t>动作</w:t>
       </w:r>
     </w:p>
     <w:p>
@@ -916,6 +753,161 @@
       <w:pPr>
         <w:ind w:left="1050" w:hangingChars="500" w:hanging="1050"/>
       </w:pPr>
+    </w:p>
+    <w:p>
+      <w:pPr>
+        <w:ind w:left="1050" w:hangingChars="500" w:hanging="1050"/>
+      </w:pPr>
+    </w:p>
+    <w:p>
+      <w:pPr>
+        <w:ind w:left="1050" w:hangingChars="500" w:hanging="1050"/>
+      </w:pPr>
+      <w:r>
+        <w:rPr>
+          <w:rFonts w:hint="eastAsia"/>
+        </w:rPr>
+        <w:t>2</w:t>
+      </w:r>
+      <w:r>
+        <w:t>023</w:t>
+      </w:r>
+      <w:r>
+        <w:rPr>
+          <w:rFonts w:hint="eastAsia"/>
+        </w:rPr>
+        <w:t>/</w:t>
+      </w:r>
+      <w:r>
+        <w:t>02/28</w:t>
+      </w:r>
+    </w:p>
+    <w:p>
+      <w:pPr>
+        <w:ind w:left="1050" w:hangingChars="500" w:hanging="1050"/>
+        <w:jc w:val="left"/>
+      </w:pPr>
+      <w:r>
+        <w:rPr>
+          <w:rFonts w:hint="eastAsia"/>
+        </w:rPr>
+        <w:t>随记：</w:t>
+      </w:r>
+      <w:r>
+        <w:rPr>
+          <w:rFonts w:hint="eastAsia"/>
+        </w:rPr>
+        <w:t>今日帮家里处理一些事情，延误了制作。</w:t>
+      </w:r>
+    </w:p>
+    <w:p>
+      <w:pPr>
+        <w:jc w:val="left"/>
+      </w:pPr>
+      <w:r>
+        <w:rPr>
+          <w:rFonts w:hint="eastAsia"/>
+        </w:rPr>
+        <w:t>微调了动作使其看起来更正常后，</w:t>
+      </w:r>
+      <w:r>
+        <w:rPr>
+          <w:rFonts w:hint="eastAsia"/>
+        </w:rPr>
+        <w:t>添加动作至混合树，人物一直抽抽</w:t>
+      </w:r>
+      <w:r>
+        <w:rPr>
+          <w:rFonts w:hint="eastAsia"/>
+        </w:rPr>
+        <w:t>。</w:t>
+      </w:r>
+      <w:r>
+        <w:rPr>
+          <w:rFonts w:hint="eastAsia"/>
+        </w:rPr>
+        <w:t>找了一会才发现</w:t>
+      </w:r>
+      <w:r>
+        <w:rPr>
+          <w:rFonts w:hint="eastAsia"/>
+        </w:rPr>
+        <w:t>是</w:t>
+      </w:r>
+      <w:r>
+        <w:rPr>
+          <w:rFonts w:hint="eastAsia"/>
+        </w:rPr>
+        <w:t>从Anystate块</w:t>
+      </w:r>
+      <w:r>
+        <w:rPr>
+          <w:rFonts w:hint="eastAsia"/>
+        </w:rPr>
+        <w:t>一直触发的问题</w:t>
+      </w:r>
+      <w:r>
+        <w:rPr>
+          <w:rFonts w:hint="eastAsia"/>
+        </w:rPr>
+        <w:t>，原先想的是从任何状态，比如跳跃结束后自动回到</w:t>
+      </w:r>
+      <w:r>
+        <w:rPr>
+          <w:rFonts w:hint="eastAsia"/>
+        </w:rPr>
+        <w:t>该</w:t>
+      </w:r>
+      <w:r>
+        <w:rPr>
+          <w:rFonts w:hint="eastAsia"/>
+        </w:rPr>
+        <w:t>状态机上，但是事实</w:t>
+      </w:r>
+      <w:r>
+        <w:rPr>
+          <w:rFonts w:hint="eastAsia"/>
+        </w:rPr>
+        <w:t>证明</w:t>
+      </w:r>
+      <w:r>
+        <w:rPr>
+          <w:rFonts w:hint="eastAsia"/>
+        </w:rPr>
+        <w:t>不行，去掉该线</w:t>
+      </w:r>
+      <w:r>
+        <w:rPr>
+          <w:rFonts w:hint="eastAsia"/>
+        </w:rPr>
+        <w:t>。</w:t>
+      </w:r>
+    </w:p>
+    <w:p>
+      <w:pPr>
+        <w:jc w:val="left"/>
+        <w:rPr>
+          <w:rFonts w:hint="eastAsia"/>
+        </w:rPr>
+      </w:pPr>
+      <w:r>
+        <w:rPr>
+          <w:rFonts w:hint="eastAsia"/>
+        </w:rPr>
+        <w:t>我是通过速度正负判断角色左右朝向的，但是有左待机和右待机</w:t>
+      </w:r>
+      <w:r>
+        <w:rPr>
+          <w:rFonts w:hint="eastAsia"/>
+        </w:rPr>
+        <w:t>，速度没有正0负0的表示，结论是把正负拉出来，正负方向各一套动画，用一个布尔值判断</w:t>
+      </w:r>
+      <w:r>
+        <w:rPr>
+          <w:rFonts w:hint="eastAsia"/>
+        </w:rPr>
+        <w:t>。做完以后非常nice，奖励自己一顿夜宵饺子。</w:t>
+      </w:r>
     </w:p>
     <w:sectPr>
       <w:pgSz w:w="11906" w:h="16838"/>

</xml_diff>